<commit_message>
docs: update README with setup instructions
Add demo video link
</commit_message>
<xml_diff>
--- a/Documentation and Demo video/Mini Ride Booking System.docx
+++ b/Documentation and Demo video/Mini Ride Booking System.docx
@@ -77,7 +77,10 @@
     <w:sdt>
       <w:sdtPr>
         <w:rPr>
-          <w:rFonts w:asciiTheme="majorBidi" w:hAnsiTheme="majorBidi"/>
+          <w:rFonts w:asciiTheme="majorBidi" w:eastAsiaTheme="minorHAnsi" w:hAnsiTheme="majorBidi" w:cstheme="minorBidi"/>
+          <w:color w:val="auto"/>
+          <w:sz w:val="26"/>
+          <w:szCs w:val="22"/>
         </w:rPr>
         <w:id w:val="299273353"/>
         <w:docPartObj>
@@ -87,13 +90,9 @@
       </w:sdtPr>
       <w:sdtEndPr>
         <w:rPr>
-          <w:rFonts w:eastAsiaTheme="minorHAnsi"/>
           <w:b/>
           <w:bCs/>
           <w:noProof/>
-          <w:color w:val="auto"/>
-          <w:sz w:val="26"/>
-          <w:szCs w:val="22"/>
         </w:rPr>
       </w:sdtEndPr>
       <w:sdtContent>
@@ -149,7 +148,7 @@
             </w:rPr>
             <w:fldChar w:fldCharType="separate"/>
           </w:r>
-          <w:hyperlink w:anchor="_Toc202714795" w:history="1">
+          <w:hyperlink w:anchor="_Toc202718519" w:history="1">
             <w:r>
               <w:rPr>
                 <w:rStyle w:val="Hyperlink"/>
@@ -179,7 +178,7 @@
                 <w:noProof/>
                 <w:webHidden/>
               </w:rPr>
-              <w:instrText xml:space="preserve"> PAGEREF _Toc202714795 \h </w:instrText>
+              <w:instrText xml:space="preserve"> PAGEREF _Toc202718519 \h </w:instrText>
             </w:r>
             <w:r>
               <w:rPr>
@@ -222,7 +221,7 @@
               <w:sz w:val="22"/>
             </w:rPr>
           </w:pPr>
-          <w:hyperlink w:anchor="_Toc202714796" w:history="1">
+          <w:hyperlink w:anchor="_Toc202718520" w:history="1">
             <w:r>
               <w:rPr>
                 <w:rStyle w:val="Hyperlink"/>
@@ -252,7 +251,7 @@
                 <w:noProof/>
                 <w:webHidden/>
               </w:rPr>
-              <w:instrText xml:space="preserve"> PAGEREF _Toc202714796 \h </w:instrText>
+              <w:instrText xml:space="preserve"> PAGEREF _Toc202718520 \h </w:instrText>
             </w:r>
             <w:r>
               <w:rPr>
@@ -295,7 +294,7 @@
               <w:sz w:val="22"/>
             </w:rPr>
           </w:pPr>
-          <w:hyperlink w:anchor="_Toc202714797" w:history="1">
+          <w:hyperlink w:anchor="_Toc202718521" w:history="1">
             <w:r>
               <w:rPr>
                 <w:rStyle w:val="Hyperlink"/>
@@ -325,7 +324,7 @@
                 <w:noProof/>
                 <w:webHidden/>
               </w:rPr>
-              <w:instrText xml:space="preserve"> PAGEREF _Toc202714797 \h </w:instrText>
+              <w:instrText xml:space="preserve"> PAGEREF _Toc202718521 \h </w:instrText>
             </w:r>
             <w:r>
               <w:rPr>
@@ -368,7 +367,7 @@
               <w:sz w:val="22"/>
             </w:rPr>
           </w:pPr>
-          <w:hyperlink w:anchor="_Toc202714798" w:history="1">
+          <w:hyperlink w:anchor="_Toc202718522" w:history="1">
             <w:r>
               <w:rPr>
                 <w:rStyle w:val="Hyperlink"/>
@@ -398,7 +397,7 @@
                 <w:noProof/>
                 <w:webHidden/>
               </w:rPr>
-              <w:instrText xml:space="preserve"> PAGEREF _Toc202714798 \h </w:instrText>
+              <w:instrText xml:space="preserve"> PAGEREF _Toc202718522 \h </w:instrText>
             </w:r>
             <w:r>
               <w:rPr>
@@ -441,7 +440,7 @@
               <w:sz w:val="22"/>
             </w:rPr>
           </w:pPr>
-          <w:hyperlink w:anchor="_Toc202714799" w:history="1">
+          <w:hyperlink w:anchor="_Toc202718523" w:history="1">
             <w:r>
               <w:rPr>
                 <w:rStyle w:val="Hyperlink"/>
@@ -471,7 +470,7 @@
                 <w:noProof/>
                 <w:webHidden/>
               </w:rPr>
-              <w:instrText xml:space="preserve"> PAGEREF _Toc202714799 \h </w:instrText>
+              <w:instrText xml:space="preserve"> PAGEREF _Toc202718523 \h </w:instrText>
             </w:r>
             <w:r>
               <w:rPr>
@@ -514,7 +513,7 @@
               <w:sz w:val="22"/>
             </w:rPr>
           </w:pPr>
-          <w:hyperlink w:anchor="_Toc202714800" w:history="1">
+          <w:hyperlink w:anchor="_Toc202718524" w:history="1">
             <w:r>
               <w:rPr>
                 <w:rStyle w:val="Hyperlink"/>
@@ -544,7 +543,7 @@
                 <w:noProof/>
                 <w:webHidden/>
               </w:rPr>
-              <w:instrText xml:space="preserve"> PAGEREF _Toc202714800 \h </w:instrText>
+              <w:instrText xml:space="preserve"> PAGEREF _Toc202718524 \h </w:instrText>
             </w:r>
             <w:r>
               <w:rPr>
@@ -587,7 +586,7 @@
               <w:sz w:val="22"/>
             </w:rPr>
           </w:pPr>
-          <w:hyperlink w:anchor="_Toc202714801" w:history="1">
+          <w:hyperlink w:anchor="_Toc202718525" w:history="1">
             <w:r>
               <w:rPr>
                 <w:rStyle w:val="Hyperlink"/>
@@ -617,7 +616,80 @@
                 <w:noProof/>
                 <w:webHidden/>
               </w:rPr>
-              <w:instrText xml:space="preserve"> PAGEREF _Toc202714801 \h </w:instrText>
+              <w:instrText xml:space="preserve"> PAGEREF _Toc202718525 \h </w:instrText>
+            </w:r>
+            <w:r>
+              <w:rPr>
+                <w:noProof/>
+                <w:webHidden/>
+              </w:rPr>
+            </w:r>
+            <w:r>
+              <w:rPr>
+                <w:noProof/>
+                <w:webHidden/>
+              </w:rPr>
+              <w:fldChar w:fldCharType="separate"/>
+            </w:r>
+            <w:r>
+              <w:rPr>
+                <w:noProof/>
+                <w:webHidden/>
+              </w:rPr>
+              <w:t>3</w:t>
+            </w:r>
+            <w:r>
+              <w:rPr>
+                <w:noProof/>
+                <w:webHidden/>
+              </w:rPr>
+              <w:fldChar w:fldCharType="end"/>
+            </w:r>
+          </w:hyperlink>
+        </w:p>
+        <w:p>
+          <w:pPr>
+            <w:pStyle w:val="TOC1"/>
+            <w:tabs>
+              <w:tab w:val="right" w:leader="dot" w:pos="9019"/>
+            </w:tabs>
+            <w:rPr>
+              <w:rFonts w:asciiTheme="minorHAnsi" w:eastAsiaTheme="minorEastAsia" w:hAnsiTheme="minorHAnsi"/>
+              <w:noProof/>
+              <w:sz w:val="22"/>
+            </w:rPr>
+          </w:pPr>
+          <w:hyperlink w:anchor="_Toc202718526" w:history="1">
+            <w:r>
+              <w:rPr>
+                <w:rStyle w:val="Hyperlink"/>
+                <w:rFonts w:asciiTheme="majorBidi" w:eastAsia="Times New Roman" w:hAnsiTheme="majorBidi"/>
+                <w:b/>
+                <w:bCs/>
+                <w:noProof/>
+              </w:rPr>
+              <w:t>Demo video</w:t>
+            </w:r>
+            <w:r>
+              <w:rPr>
+                <w:noProof/>
+                <w:webHidden/>
+              </w:rPr>
+              <w:tab/>
+            </w:r>
+            <w:r>
+              <w:rPr>
+                <w:noProof/>
+                <w:webHidden/>
+              </w:rPr>
+              <w:fldChar w:fldCharType="begin"/>
+            </w:r>
+            <w:r>
+              <w:rPr>
+                <w:noProof/>
+                <w:webHidden/>
+              </w:rPr>
+              <w:instrText xml:space="preserve"> PAGEREF _Toc202718526 \h </w:instrText>
             </w:r>
             <w:r>
               <w:rPr>
@@ -732,7 +804,7 @@
           <w:bCs/>
         </w:rPr>
       </w:pPr>
-      <w:bookmarkStart w:id="0" w:name="_Toc202714795"/>
+      <w:bookmarkStart w:id="0" w:name="_Toc202718519"/>
       <w:r>
         <w:rPr>
           <w:rFonts w:asciiTheme="majorBidi" w:eastAsia="Times New Roman" w:hAnsiTheme="majorBidi"/>
@@ -791,7 +863,7 @@
           <w:bCs/>
         </w:rPr>
       </w:pPr>
-      <w:bookmarkStart w:id="1" w:name="_Toc202714796"/>
+      <w:bookmarkStart w:id="1" w:name="_Toc202718520"/>
       <w:r>
         <w:rPr>
           <w:rFonts w:asciiTheme="majorBidi" w:eastAsia="Times New Roman" w:hAnsiTheme="majorBidi"/>
@@ -1080,7 +1152,7 @@
           <w:bCs/>
         </w:rPr>
       </w:pPr>
-      <w:bookmarkStart w:id="2" w:name="_Toc202714797"/>
+      <w:bookmarkStart w:id="2" w:name="_Toc202718521"/>
       <w:r>
         <w:rPr>
           <w:rFonts w:asciiTheme="majorBidi" w:eastAsia="Times New Roman" w:hAnsiTheme="majorBidi"/>
@@ -1120,7 +1192,7 @@
           <w:bCs/>
         </w:rPr>
       </w:pPr>
-      <w:bookmarkStart w:id="3" w:name="_Toc202714798"/>
+      <w:bookmarkStart w:id="3" w:name="_Toc202718522"/>
       <w:r>
         <w:rPr>
           <w:rFonts w:asciiTheme="majorBidi" w:eastAsia="Times New Roman" w:hAnsiTheme="majorBidi"/>
@@ -1579,7 +1651,7 @@
           <w:bCs/>
         </w:rPr>
       </w:pPr>
-      <w:bookmarkStart w:id="4" w:name="_Toc202714799"/>
+      <w:bookmarkStart w:id="4" w:name="_Toc202718523"/>
       <w:r>
         <w:rPr>
           <w:rFonts w:asciiTheme="majorBidi" w:eastAsia="Times New Roman" w:hAnsiTheme="majorBidi"/>
@@ -1928,7 +2000,6 @@
         <w:t xml:space="preserve">This functionality is implemented using </w:t>
       </w:r>
       <w:proofErr w:type="spellStart"/>
-      <w:proofErr w:type="gramStart"/>
       <w:r>
         <w:rPr>
           <w:rFonts w:eastAsia="Times New Roman"/>
@@ -1942,15 +2013,7 @@
           <w:rFonts w:eastAsia="Times New Roman"/>
           <w:szCs w:val="26"/>
         </w:rPr>
-        <w:t>(</w:t>
-      </w:r>
-      <w:proofErr w:type="gramEnd"/>
-      <w:r>
-        <w:rPr>
-          <w:rFonts w:eastAsia="Times New Roman"/>
-          <w:szCs w:val="26"/>
-        </w:rPr>
-        <w:t>) in React and makes the app feel more realistic while keeping it simple and backend-free.</w:t>
+        <w:t>() in React and makes the app feel more realistic while keeping it simple and backend-free.</w:t>
       </w:r>
     </w:p>
     <w:p>
@@ -1962,7 +2025,7 @@
           <w:bCs/>
         </w:rPr>
       </w:pPr>
-      <w:bookmarkStart w:id="5" w:name="_Toc202714800"/>
+      <w:bookmarkStart w:id="5" w:name="_Toc202718524"/>
       <w:r>
         <w:rPr>
           <w:rFonts w:asciiTheme="majorBidi" w:eastAsia="Times New Roman" w:hAnsiTheme="majorBidi"/>
@@ -2036,7 +2099,7 @@
           <w:bCs/>
         </w:rPr>
       </w:pPr>
-      <w:bookmarkStart w:id="6" w:name="_Toc202714801"/>
+      <w:bookmarkStart w:id="6" w:name="_Toc202718525"/>
       <w:r>
         <w:rPr>
           <w:rFonts w:asciiTheme="majorBidi" w:eastAsia="Times New Roman" w:hAnsiTheme="majorBidi"/>
@@ -2065,24 +2128,48 @@
     </w:p>
     <w:p/>
     <w:p>
+      <w:pPr>
+        <w:rPr>
+          <w:rStyle w:val="Hyperlink"/>
+        </w:rPr>
+      </w:pPr>
       <w:hyperlink r:id="rId9" w:history="1">
         <w:r>
           <w:rPr>
             <w:rStyle w:val="Hyperlink"/>
           </w:rPr>
-          <w:t>https://github.com/Mustafa25008/Ride-hailing-</w:t>
+          <w:t>https://github.com/Mustafa25008/Ride-hailing-app.git</w:t>
         </w:r>
+      </w:hyperlink>
+    </w:p>
+    <w:p>
+      <w:pPr>
+        <w:pStyle w:val="Heading1"/>
+        <w:rPr>
+          <w:rFonts w:asciiTheme="majorBidi" w:eastAsia="Times New Roman" w:hAnsiTheme="majorBidi"/>
+          <w:b/>
+          <w:bCs/>
+        </w:rPr>
+      </w:pPr>
+      <w:bookmarkStart w:id="7" w:name="_Toc202718526"/>
+      <w:r>
+        <w:rPr>
+          <w:rFonts w:asciiTheme="majorBidi" w:eastAsia="Times New Roman" w:hAnsiTheme="majorBidi"/>
+          <w:b/>
+          <w:bCs/>
+        </w:rPr>
+        <w:t>Demo video</w:t>
+      </w:r>
+      <w:bookmarkEnd w:id="7"/>
+    </w:p>
+    <w:p/>
+    <w:p>
+      <w:hyperlink r:id="rId10" w:history="1">
         <w:r>
           <w:rPr>
             <w:rStyle w:val="Hyperlink"/>
           </w:rPr>
-          <w:t>a</w:t>
-        </w:r>
-        <w:r>
-          <w:rPr>
-            <w:rStyle w:val="Hyperlink"/>
-          </w:rPr>
-          <w:t>pp.git</w:t>
+          <w:t>https://youtu.be/_FnuS_XMh8U</w:t>
         </w:r>
       </w:hyperlink>
     </w:p>
@@ -2661,6 +2748,7 @@
   <w:style w:type="character" w:default="1" w:styleId="DefaultParagraphFont">
     <w:name w:val="Default Paragraph Font"/>
     <w:uiPriority w:val="1"/>
+    <w:semiHidden/>
     <w:unhideWhenUsed/>
   </w:style>
   <w:style w:type="table" w:default="1" w:styleId="TableNormal">

</xml_diff>